<commit_message>
finalized ps 2 questions 1 and 2
</commit_message>
<xml_diff>
--- a/problem set 2/group4_problemset2_q1and2_johanna.docx
+++ b/problem set 2/group4_problemset2_q1and2_johanna.docx
@@ -73,19 +73,7 @@
         <w:pStyle w:val="FirstParagraph"/>
       </w:pPr>
       <w:r>
-        <w:t xml:space="preserve">The correlation between mass and elite tolerance scores is 0.52; between</w:t>
-      </w:r>
-      <w:r>
-        <w:t xml:space="preserve"> </w:t>
-      </w:r>
-      <w:r>
-        <w:t xml:space="preserve">mass tolerance scores and repression scores, −0.26; between elite tolerance</w:t>
-      </w:r>
-      <w:r>
-        <w:t xml:space="preserve"> </w:t>
-      </w:r>
-      <w:r>
-        <w:t xml:space="preserve">scores and repression scores,−0.42.</w:t>
+        <w:t xml:space="preserve">The correlation between mass and elite tolerance scores is 0.52; between mass tolerance scores and repression scores, −0.26; between elite tolerance scores and repression scores,−0.42.</w:t>
       </w:r>
     </w:p>
     <w:p>
@@ -1485,6 +1473,14 @@
         <w:t xml:space="preserve">## [2,] -0.39035088</w:t>
       </w:r>
     </w:p>
+    <w:p>
+      <w:pPr>
+        <w:pStyle w:val="FirstParagraph"/>
+      </w:pPr>
+      <w:r>
+        <w:t xml:space="preserve">The standardization of the variables allows us to use the methods in lecture 5; namely, we can apply the OLS assumptions and use matrix algebra to compute the coefficients and their variance.</w:t>
+      </w:r>
+    </w:p>
     <w:bookmarkEnd w:id="20"/>
     <w:bookmarkStart w:id="21" w:name="exercise-3"/>
     <w:p>
@@ -2157,7 +2153,7 @@
         <w:pStyle w:val="FirstParagraph"/>
       </w:pPr>
       <w:r>
-        <w:t xml:space="preserve">The formula for the standard error of the coefficients is</w:t>
+        <w:t xml:space="preserve">The formula for the standard errors of the coefficients is</w:t>
       </w:r>
       <w:r>
         <w:t xml:space="preserve"> </w:t>
@@ -2470,7 +2466,61 @@
         <w:rPr>
           <w:rStyle w:val="NormalTok"/>
         </w:rPr>
-        <w:t xml:space="preserve">]</w:t>
+        <w:t xml:space="preserve">] </w:t>
+      </w:r>
+      <w:r>
+        <w:rPr>
+          <w:rStyle w:val="SpecialCharTok"/>
+        </w:rPr>
+        <w:t xml:space="preserve">-</w:t>
+      </w:r>
+      <w:r>
+        <w:rPr>
+          <w:rStyle w:val="NormalTok"/>
+        </w:rPr>
+        <w:t xml:space="preserve"> (</w:t>
+      </w:r>
+      <w:r>
+        <w:rPr>
+          <w:rStyle w:val="DecValTok"/>
+        </w:rPr>
+        <w:t xml:space="preserve">2</w:t>
+      </w:r>
+      <w:r>
+        <w:rPr>
+          <w:rStyle w:val="SpecialCharTok"/>
+        </w:rPr>
+        <w:t xml:space="preserve">*</w:t>
+      </w:r>
+      <w:r>
+        <w:rPr>
+          <w:rStyle w:val="NormalTok"/>
+        </w:rPr>
+        <w:t xml:space="preserve">var[</w:t>
+      </w:r>
+      <w:r>
+        <w:rPr>
+          <w:rStyle w:val="DecValTok"/>
+        </w:rPr>
+        <w:t xml:space="preserve">1</w:t>
+      </w:r>
+      <w:r>
+        <w:rPr>
+          <w:rStyle w:val="NormalTok"/>
+        </w:rPr>
+        <w:t xml:space="preserve">,</w:t>
+      </w:r>
+      <w:r>
+        <w:rPr>
+          <w:rStyle w:val="DecValTok"/>
+        </w:rPr>
+        <w:t xml:space="preserve">2</w:t>
+      </w:r>
+      <w:r>
+        <w:rPr>
+          <w:rStyle w:val="NormalTok"/>
+        </w:rPr>
+        <w:t xml:space="preserve">]) </w:t>
       </w:r>
       <w:r>
         <w:br/>
@@ -2490,7 +2540,7 @@
         <w:rPr>
           <w:rStyle w:val="VerbatimChar"/>
         </w:rPr>
-        <w:t xml:space="preserve">## [1] 2.247708</w:t>
+        <w:t xml:space="preserve">## [1] 3.416517</w:t>
       </w:r>
     </w:p>
     <w:p>
@@ -2545,7 +2595,7 @@
         <w:rPr>
           <w:rStyle w:val="VerbatimChar"/>
         </w:rPr>
-        <w:t xml:space="preserve">## [1] 1.499236</w:t>
+        <w:t xml:space="preserve">## [1] 1.848382</w:t>
       </w:r>
     </w:p>
     <w:p>
@@ -2678,7 +2728,7 @@
         <w:rPr>
           <w:rStyle w:val="NormalTok"/>
         </w:rPr>
-        <w:t xml:space="preserve"> a_hat</w:t>
+        <w:t xml:space="preserve"> (a_hat</w:t>
       </w:r>
       <w:r>
         <w:rPr>
@@ -2690,7 +2740,7 @@
         <w:rPr>
           <w:rStyle w:val="NormalTok"/>
         </w:rPr>
-        <w:t xml:space="preserve">b_hat</w:t>
+        <w:t xml:space="preserve">b_hat)</w:t>
       </w:r>
       <w:r>
         <w:rPr>
@@ -2722,7 +2772,15 @@
         <w:rPr>
           <w:rStyle w:val="VerbatimChar"/>
         </w:rPr>
-        <w:t xml:space="preserve">## [1] 0.2001325</w:t>
+        <w:t xml:space="preserve">## [1] 0.1785345</w:t>
+      </w:r>
+    </w:p>
+    <w:p>
+      <w:pPr>
+        <w:pStyle w:val="FirstParagraph"/>
+      </w:pPr>
+      <w:r>
+        <w:t xml:space="preserve">Unlike Gibson, none of the t-ratios calculated imply significance for either coefficient OR their difference.</w:t>
       </w:r>
     </w:p>
     <w:bookmarkEnd w:id="22"/>
@@ -2741,7 +2799,7 @@
         <w:pStyle w:val="FirstParagraph"/>
       </w:pPr>
       <w:r>
-        <w:t xml:space="preserve">Given that the regression is standardized, the variance of the coefficients are equal to 1, so they cancel out when we compute each matrix.</w:t>
+        <w:t xml:space="preserve">Given that the regression is standardized, the variance of the coefficients equals 1, so the sample size cancels out when we compute each matrix, as shown below.</w:t>
       </w:r>
     </w:p>
     <w:p>
@@ -3294,6 +3352,11 @@
                       </m:r>
                     </m:sub>
                   </m:sSub>
+                </m:e>
+                <m:e>
+                  <m:r>
+                    <m:t>1</m:t>
+                  </m:r>
                 </m:e>
               </m:mr>
             </m:m>

</xml_diff>